<commit_message>
add header and footer components
</commit_message>
<xml_diff>
--- a/resume/assets/downloads/Klarence_OuYang-Resume.docx
+++ b/resume/assets/downloads/Klarence_OuYang-Resume.docx
@@ -855,16 +855,7 @@
           <w:color w:val="5C5C5C"/>
           <w:sz w:val="16"/>
         </w:rPr>
-        <w:t>Apree</w:t>
-      </w:r>
-      <w:r>
-        <w:rPr>
-          <w:rFonts w:asciiTheme="minorHAnsi" w:hAnsiTheme="minorHAnsi" w:cstheme="minorHAnsi"/>
-          <w:b/>
-          <w:color w:val="5C5C5C"/>
-          <w:sz w:val="16"/>
-        </w:rPr>
-        <w:t xml:space="preserve"> Health</w:t>
+        <w:t>Apree Health</w:t>
       </w:r>
       <w:r>
         <w:rPr>
@@ -992,21 +983,7 @@
           <w:rFonts w:asciiTheme="minorHAnsi" w:hAnsiTheme="minorHAnsi" w:cstheme="minorHAnsi"/>
           <w:color w:val="00B100"/>
         </w:rPr>
-        <w:t xml:space="preserve">Engineer, </w:t>
-      </w:r>
-      <w:r>
-        <w:rPr>
-          <w:rFonts w:asciiTheme="minorHAnsi" w:hAnsiTheme="minorHAnsi" w:cstheme="minorHAnsi"/>
-          <w:color w:val="00B100"/>
-        </w:rPr>
-        <w:t>Front End Infrastructure</w:t>
-      </w:r>
-      <w:r>
-        <w:rPr>
-          <w:rFonts w:asciiTheme="minorHAnsi" w:hAnsiTheme="minorHAnsi" w:cstheme="minorHAnsi"/>
-          <w:color w:val="00B100"/>
-        </w:rPr>
-        <w:t xml:space="preserve"> </w:t>
+        <w:t xml:space="preserve">Engineer, Front End Infrastructure </w:t>
       </w:r>
       <w:r>
         <w:rPr>
@@ -1035,14 +1012,7 @@
           <w:rFonts w:asciiTheme="minorHAnsi" w:hAnsiTheme="minorHAnsi" w:cstheme="minorHAnsi"/>
           <w:color w:val="5C5C5C"/>
         </w:rPr>
-        <w:t>2</w:t>
-      </w:r>
-      <w:r>
-        <w:rPr>
-          <w:rFonts w:asciiTheme="minorHAnsi" w:hAnsiTheme="minorHAnsi" w:cstheme="minorHAnsi"/>
-          <w:color w:val="5C5C5C"/>
-        </w:rPr>
-        <w:t>3</w:t>
+        <w:t>23</w:t>
       </w:r>
       <w:r>
         <w:rPr>
@@ -1162,7 +1132,57 @@
           <w:color w:val="5C5C5C"/>
           <w:sz w:val="16"/>
         </w:rPr>
-        <w:t xml:space="preserve"> – meeting Contractual Compliance for WCAG</w:t>
+        <w:t xml:space="preserve"> – </w:t>
+      </w:r>
+      <w:r>
+        <w:rPr>
+          <w:rFonts w:asciiTheme="minorHAnsi" w:hAnsiTheme="minorHAnsi" w:cstheme="minorHAnsi"/>
+          <w:color w:val="5C5C5C"/>
+          <w:sz w:val="16"/>
+        </w:rPr>
+        <w:t>WCAG 2.1 AA</w:t>
+      </w:r>
+      <w:r>
+        <w:rPr>
+          <w:rFonts w:asciiTheme="minorHAnsi" w:hAnsiTheme="minorHAnsi" w:cstheme="minorHAnsi"/>
+          <w:color w:val="5C5C5C"/>
+          <w:sz w:val="16"/>
+        </w:rPr>
+        <w:t xml:space="preserve"> </w:t>
+      </w:r>
+      <w:r>
+        <w:rPr>
+          <w:rFonts w:asciiTheme="minorHAnsi" w:hAnsiTheme="minorHAnsi" w:cstheme="minorHAnsi"/>
+          <w:color w:val="5C5C5C"/>
+          <w:sz w:val="16"/>
+        </w:rPr>
+        <w:t xml:space="preserve">Contractual Compliance </w:t>
+      </w:r>
+    </w:p>
+    <w:p>
+      <w:pPr>
+        <w:pStyle w:val="ListParagraph1"/>
+        <w:numPr>
+          <w:ilvl w:val="1"/>
+          <w:numId w:val="1"/>
+        </w:numPr>
+        <w:tabs>
+          <w:tab w:val="left" w:pos="243"/>
+        </w:tabs>
+        <w:ind w:right="137"/>
+        <w:rPr>
+          <w:rFonts w:asciiTheme="minorHAnsi" w:hAnsiTheme="minorHAnsi" w:cstheme="minorHAnsi"/>
+          <w:color w:val="5C5C5C"/>
+          <w:sz w:val="16"/>
+        </w:rPr>
+      </w:pPr>
+      <w:r>
+        <w:rPr>
+          <w:rFonts w:asciiTheme="minorHAnsi" w:hAnsiTheme="minorHAnsi" w:cstheme="minorHAnsi"/>
+          <w:color w:val="5C5C5C"/>
+          <w:sz w:val="16"/>
+        </w:rPr>
+        <w:t>Teaching the common misconceptions, issues, and best practices</w:t>
       </w:r>
     </w:p>
     <w:p>
@@ -2001,29 +2021,7 @@
             <w:sz w:val="16"/>
             <w:u w:val="none"/>
           </w:rPr>
-          <w:t>24-week bootcamp covering UX Design, UI Design, and Fron</w:t>
-        </w:r>
-        <w:r>
-          <w:rPr>
-            <w:rStyle w:val="Hyperlink"/>
-            <w:rFonts w:asciiTheme="minorHAnsi" w:hAnsiTheme="minorHAnsi" w:cstheme="minorHAnsi"/>
-            <w:i/>
-            <w:color w:val="4C4C4C" w:themeColor="text1"/>
-            <w:sz w:val="16"/>
-            <w:u w:val="none"/>
-          </w:rPr>
-          <w:t>t</w:t>
-        </w:r>
-        <w:r>
-          <w:rPr>
-            <w:rStyle w:val="Hyperlink"/>
-            <w:rFonts w:asciiTheme="minorHAnsi" w:hAnsiTheme="minorHAnsi" w:cstheme="minorHAnsi"/>
-            <w:i/>
-            <w:color w:val="4C4C4C" w:themeColor="text1"/>
-            <w:sz w:val="16"/>
-            <w:u w:val="none"/>
-          </w:rPr>
-          <w:t>end Dev</w:t>
+          <w:t>24-week bootcamp covering UX Design, UI Design, and Frontend Dev</w:t>
         </w:r>
         <w:r>
           <w:rPr>
@@ -2332,35 +2330,18 @@
           <w:sz w:val="16"/>
         </w:rPr>
       </w:pPr>
-      <w:r>
-        <w:fldChar w:fldCharType="begin"/>
-      </w:r>
-      <w:r>
-        <w:instrText>HYPERLINK "https://locatr.cloudapps.cisco.com/WWChannels/LOCATR/openBasicSearch.do"</w:instrText>
-      </w:r>
-      <w:r>
-        <w:fldChar w:fldCharType="separate"/>
-      </w:r>
-      <w:r>
-        <w:rPr>
-          <w:rStyle w:val="Hyperlink"/>
-          <w:rFonts w:asciiTheme="minorHAnsi" w:hAnsiTheme="minorHAnsi" w:cstheme="minorHAnsi"/>
-          <w:color w:val="5C5C5C"/>
-          <w:sz w:val="16"/>
-          <w:u w:val="none"/>
-        </w:rPr>
-        <w:t>Cisco Partner Locator</w:t>
-      </w:r>
-      <w:r>
-        <w:rPr>
-          <w:rStyle w:val="Hyperlink"/>
-          <w:rFonts w:asciiTheme="minorHAnsi" w:hAnsiTheme="minorHAnsi" w:cstheme="minorHAnsi"/>
-          <w:color w:val="5C5C5C"/>
-          <w:sz w:val="16"/>
-          <w:u w:val="none"/>
-        </w:rPr>
-        <w:fldChar w:fldCharType="end"/>
-      </w:r>
+      <w:hyperlink r:id="rId15" w:history="1">
+        <w:r>
+          <w:rPr>
+            <w:rStyle w:val="Hyperlink"/>
+            <w:rFonts w:asciiTheme="minorHAnsi" w:hAnsiTheme="minorHAnsi" w:cstheme="minorHAnsi"/>
+            <w:color w:val="5C5C5C"/>
+            <w:sz w:val="16"/>
+            <w:u w:val="none"/>
+          </w:rPr>
+          <w:t>Cisco Partner Locator</w:t>
+        </w:r>
+      </w:hyperlink>
       <w:r>
         <w:rPr>
           <w:rFonts w:asciiTheme="minorHAnsi" w:hAnsiTheme="minorHAnsi" w:cstheme="minorHAnsi"/>
@@ -2403,7 +2384,7 @@
           <w:sz w:val="16"/>
         </w:rPr>
       </w:pPr>
-      <w:hyperlink r:id="rId15" w:history="1">
+      <w:hyperlink r:id="rId16" w:history="1">
         <w:r>
           <w:rPr>
             <w:rStyle w:val="Hyperlink"/>
@@ -2424,29 +2405,7 @@
             <w:sz w:val="16"/>
             <w:u w:val="none"/>
           </w:rPr>
-          <w:t>nternal partner apps (partner po</w:t>
-        </w:r>
-        <w:r>
-          <w:rPr>
-            <w:rStyle w:val="Hyperlink"/>
-            <w:rFonts w:asciiTheme="minorHAnsi" w:hAnsiTheme="minorHAnsi" w:cstheme="minorHAnsi"/>
-            <w:i/>
-            <w:color w:val="5C5C5C"/>
-            <w:sz w:val="16"/>
-            <w:u w:val="none"/>
-          </w:rPr>
-          <w:t>r</w:t>
-        </w:r>
-        <w:r>
-          <w:rPr>
-            <w:rStyle w:val="Hyperlink"/>
-            <w:rFonts w:asciiTheme="minorHAnsi" w:hAnsiTheme="minorHAnsi" w:cstheme="minorHAnsi"/>
-            <w:i/>
-            <w:color w:val="5C5C5C"/>
-            <w:sz w:val="16"/>
-            <w:u w:val="none"/>
-          </w:rPr>
-          <w:t>tal), from onboarding thru reporting</w:t>
+          <w:t>nternal partner apps (partner portal), from onboarding thru reporting</w:t>
         </w:r>
       </w:hyperlink>
       <w:r>
@@ -2748,7 +2707,7 @@
           <w:color w:val="00B100"/>
         </w:rPr>
       </w:pPr>
-      <w:hyperlink r:id="rId16" w:history="1">
+      <w:hyperlink r:id="rId17" w:history="1">
         <w:r>
           <w:rPr>
             <w:rStyle w:val="Hyperlink"/>
@@ -2985,7 +2944,7 @@
           <w:sz w:val="16"/>
         </w:rPr>
       </w:pPr>
-      <w:hyperlink r:id="rId17" w:history="1">
+      <w:hyperlink r:id="rId18" w:history="1">
         <w:r>
           <w:rPr>
             <w:rStyle w:val="Hyperlink"/>
@@ -4828,6 +4787,7 @@
   <w:style w:type="character" w:default="1" w:styleId="DefaultParagraphFont">
     <w:name w:val="Default Paragraph Font"/>
     <w:uiPriority w:val="1"/>
+    <w:semiHidden/>
     <w:unhideWhenUsed/>
   </w:style>
   <w:style w:type="table" w:default="1" w:styleId="TableNormal">
@@ -5234,6 +5194,10 @@
 </file>
 
 <file path=customXml/item1.xml><?xml version="1.0" encoding="utf-8"?>
+<b:Sources xmlns:b="http://schemas.openxmlformats.org/officeDocument/2006/bibliography" xmlns="http://schemas.openxmlformats.org/officeDocument/2006/bibliography" SelectedStyle="/APASixthEditionOfficeOnline.xsl" StyleName="APA" Version="6"/>
+</file>
+
+<file path=customXml/item2.xml><?xml version="1.0" encoding="utf-8"?>
 <s:customData xmlns="http://www.wps.cn/officeDocument/2013/wpsCustomData" xmlns:s="http://www.wps.cn/officeDocument/2013/wpsCustomData">
   <customSectProps>
     <customSectPr/>
@@ -5247,22 +5211,18 @@
 </s:customData>
 </file>
 
-<file path=customXml/item2.xml><?xml version="1.0" encoding="utf-8"?>
-<b:Sources xmlns:b="http://schemas.openxmlformats.org/officeDocument/2006/bibliography" xmlns="http://schemas.openxmlformats.org/officeDocument/2006/bibliography" SelectedStyle="/APASixthEditionOfficeOnline.xsl" StyleName="APA" Version="6"/>
+<file path=customXml/itemProps1.xml><?xml version="1.0" encoding="utf-8"?>
+<ds:datastoreItem xmlns:ds="http://schemas.openxmlformats.org/officeDocument/2006/customXml" ds:itemID="{F5BC2365-3171-E440-9FA7-766C9F6FA3D9}">
+  <ds:schemaRefs>
+    <ds:schemaRef ds:uri="http://schemas.openxmlformats.org/officeDocument/2006/bibliography"/>
+  </ds:schemaRefs>
+</ds:datastoreItem>
 </file>
 
-<file path=customXml/itemProps1.xml><?xml version="1.0" encoding="utf-8"?>
+<file path=customXml/itemProps2.xml><?xml version="1.0" encoding="utf-8"?>
 <ds:datastoreItem xmlns:ds="http://schemas.openxmlformats.org/officeDocument/2006/customXml" ds:itemID="{B1977F7D-205B-4081-913C-38D41E755F92}">
   <ds:schemaRefs>
     <ds:schemaRef ds:uri="http://www.wps.cn/officeDocument/2013/wpsCustomData"/>
   </ds:schemaRefs>
 </ds:datastoreItem>
-</file>
-
-<file path=customXml/itemProps2.xml><?xml version="1.0" encoding="utf-8"?>
-<ds:datastoreItem xmlns:ds="http://schemas.openxmlformats.org/officeDocument/2006/customXml" ds:itemID="{F5BC2365-3171-E440-9FA7-766C9F6FA3D9}">
-  <ds:schemaRefs>
-    <ds:schemaRef ds:uri="http://schemas.openxmlformats.org/officeDocument/2006/bibliography"/>
-  </ds:schemaRefs>
-</ds:datastoreItem>
 </file>
</xml_diff>

<commit_message>
update fontawesome update resume update robots file for ChatGPT Update resume styles for WCAD 2.2 AAA
</commit_message>
<xml_diff>
--- a/resume/assets/downloads/Klarence_OuYang-Resume.docx
+++ b/resume/assets/downloads/Klarence_OuYang-Resume.docx
@@ -7,6 +7,7 @@
         <w:pStyle w:val="Heading1"/>
         <w:rPr>
           <w:rFonts w:asciiTheme="minorHAnsi" w:hAnsiTheme="minorHAnsi" w:cstheme="minorHAnsi"/>
+          <w:vertAlign w:val="subscript"/>
         </w:rPr>
       </w:pPr>
     </w:p>
@@ -350,23 +351,23 @@
           <w:b/>
           <w:color w:val="5C5C5C"/>
         </w:rPr>
-        <w:t>CSS</w:t>
-      </w:r>
-      <w:r>
-        <w:rPr>
-          <w:rFonts w:asciiTheme="minorHAnsi" w:hAnsiTheme="minorHAnsi" w:cstheme="minorHAnsi"/>
-          <w:b/>
-          <w:color w:val="5C5C5C"/>
-        </w:rPr>
-        <w:t>/</w:t>
-      </w:r>
-      <w:r>
-        <w:rPr>
-          <w:rFonts w:asciiTheme="minorHAnsi" w:hAnsiTheme="minorHAnsi" w:cstheme="minorHAnsi"/>
-          <w:b/>
-          <w:color w:val="5C5C5C"/>
-        </w:rPr>
-        <w:t>SASS</w:t>
+        <w:t xml:space="preserve">Frontend </w:t>
+      </w:r>
+      <w:r>
+        <w:rPr>
+          <w:rFonts w:asciiTheme="minorHAnsi" w:hAnsiTheme="minorHAnsi" w:cstheme="minorHAnsi"/>
+          <w:b/>
+          <w:color w:val="5C5C5C"/>
+        </w:rPr>
+        <w:t>Architecture |</w:t>
+      </w:r>
+      <w:r>
+        <w:rPr>
+          <w:rFonts w:asciiTheme="minorHAnsi" w:hAnsiTheme="minorHAnsi" w:cstheme="minorHAnsi"/>
+          <w:b/>
+          <w:color w:val="5C5C5C"/>
+        </w:rPr>
+        <w:t xml:space="preserve"> UX/Design System Architecture</w:t>
       </w:r>
       <w:r>
         <w:rPr>
@@ -382,15 +383,39 @@
           <w:b/>
           <w:color w:val="5C5C5C"/>
         </w:rPr>
-        <w:t>Architecture |</w:t>
-      </w:r>
-      <w:r>
-        <w:rPr>
-          <w:rFonts w:asciiTheme="minorHAnsi" w:hAnsiTheme="minorHAnsi" w:cstheme="minorHAnsi"/>
-          <w:b/>
-          <w:color w:val="5C5C5C"/>
-        </w:rPr>
-        <w:t xml:space="preserve"> UX/Design System Architecture</w:t>
+        <w:t xml:space="preserve">| </w:t>
+      </w:r>
+      <w:r>
+        <w:rPr>
+          <w:rFonts w:asciiTheme="minorHAnsi" w:hAnsiTheme="minorHAnsi" w:cstheme="minorHAnsi"/>
+          <w:b/>
+          <w:color w:val="5C5C5C"/>
+        </w:rPr>
+        <w:t>Accessibility</w:t>
+      </w:r>
+      <w:r>
+        <w:rPr>
+          <w:rFonts w:asciiTheme="minorHAnsi" w:hAnsiTheme="minorHAnsi" w:cstheme="minorHAnsi"/>
+          <w:b/>
+          <w:color w:val="5C5C5C"/>
+        </w:rPr>
+        <w:t xml:space="preserve"> &amp; Usability</w:t>
+      </w:r>
+      <w:r>
+        <w:rPr>
+          <w:rFonts w:asciiTheme="minorHAnsi" w:hAnsiTheme="minorHAnsi" w:cstheme="minorHAnsi"/>
+          <w:b/>
+          <w:color w:val="5C5C5C"/>
+        </w:rPr>
+        <w:br/>
+      </w:r>
+      <w:r>
+        <w:rPr>
+          <w:rFonts w:asciiTheme="minorHAnsi" w:hAnsiTheme="minorHAnsi" w:cstheme="minorHAnsi"/>
+          <w:b/>
+          <w:color w:val="5C5C5C"/>
+        </w:rPr>
+        <w:t>Web Performance</w:t>
       </w:r>
       <w:r>
         <w:rPr>
@@ -414,23 +439,23 @@
           <w:b/>
           <w:color w:val="5C5C5C"/>
         </w:rPr>
-        <w:t xml:space="preserve">Usability </w:t>
-      </w:r>
-      <w:r>
-        <w:rPr>
-          <w:rFonts w:asciiTheme="minorHAnsi" w:hAnsiTheme="minorHAnsi" w:cstheme="minorHAnsi"/>
-          <w:b/>
-          <w:color w:val="5C5C5C"/>
-        </w:rPr>
-        <w:t xml:space="preserve">&amp; </w:t>
-      </w:r>
-      <w:r>
-        <w:rPr>
-          <w:rFonts w:asciiTheme="minorHAnsi" w:hAnsiTheme="minorHAnsi" w:cstheme="minorHAnsi"/>
-          <w:b/>
-          <w:color w:val="5C5C5C"/>
-        </w:rPr>
-        <w:t>Accessibility</w:t>
+        <w:t>Responsive Design</w:t>
+      </w:r>
+      <w:r>
+        <w:rPr>
+          <w:rFonts w:asciiTheme="minorHAnsi" w:hAnsiTheme="minorHAnsi" w:cstheme="minorHAnsi"/>
+          <w:b/>
+          <w:color w:val="5C5C5C"/>
+        </w:rPr>
+        <w:t>/Dev</w:t>
+      </w:r>
+      <w:r>
+        <w:rPr>
+          <w:rFonts w:asciiTheme="minorHAnsi" w:hAnsiTheme="minorHAnsi" w:cstheme="minorHAnsi"/>
+          <w:b/>
+          <w:color w:val="5C5C5C"/>
+        </w:rPr>
+        <w:t>elopment for Mobile to Web</w:t>
       </w:r>
       <w:r>
         <w:rPr>
@@ -446,55 +471,7 @@
           <w:b/>
           <w:color w:val="5C5C5C"/>
         </w:rPr>
-        <w:t>Responsive Design</w:t>
-      </w:r>
-      <w:r>
-        <w:rPr>
-          <w:rFonts w:asciiTheme="minorHAnsi" w:hAnsiTheme="minorHAnsi" w:cstheme="minorHAnsi"/>
-          <w:b/>
-          <w:color w:val="5C5C5C"/>
-        </w:rPr>
-        <w:t>/Dev</w:t>
-      </w:r>
-      <w:r>
-        <w:rPr>
-          <w:rFonts w:asciiTheme="minorHAnsi" w:hAnsiTheme="minorHAnsi" w:cstheme="minorHAnsi"/>
-          <w:b/>
-          <w:color w:val="5C5C5C"/>
-        </w:rPr>
-        <w:t xml:space="preserve">elopment for Mobile to Web| </w:t>
-      </w:r>
-      <w:r>
-        <w:rPr>
-          <w:rFonts w:asciiTheme="minorHAnsi" w:hAnsiTheme="minorHAnsi" w:cstheme="minorHAnsi"/>
-          <w:b/>
-          <w:color w:val="5C5C5C"/>
-        </w:rPr>
         <w:t xml:space="preserve">Product Design </w:t>
-      </w:r>
-      <w:r>
-        <w:rPr>
-          <w:rFonts w:asciiTheme="minorHAnsi" w:hAnsiTheme="minorHAnsi" w:cstheme="minorHAnsi"/>
-          <w:b/>
-          <w:color w:val="5C5C5C"/>
-        </w:rPr>
-        <w:br/>
-      </w:r>
-      <w:r>
-        <w:rPr>
-          <w:rFonts w:asciiTheme="minorHAnsi" w:hAnsiTheme="minorHAnsi" w:cstheme="minorHAnsi"/>
-          <w:b/>
-          <w:color w:val="5C5C5C"/>
-        </w:rPr>
-        <w:t>Web Performance</w:t>
-      </w:r>
-      <w:r>
-        <w:rPr>
-          <w:rFonts w:asciiTheme="minorHAnsi" w:hAnsiTheme="minorHAnsi" w:cstheme="minorHAnsi"/>
-          <w:b/>
-          <w:color w:val="5C5C5C"/>
-        </w:rPr>
-        <w:t xml:space="preserve"> </w:t>
       </w:r>
       <w:r>
         <w:rPr>
@@ -663,14 +640,7 @@
           <w:rFonts w:asciiTheme="minorHAnsi" w:hAnsiTheme="minorHAnsi" w:cstheme="minorHAnsi"/>
           <w:color w:val="5C5C5C"/>
         </w:rPr>
-        <w:t>D</w:t>
-      </w:r>
-      <w:r>
-        <w:rPr>
-          <w:rFonts w:asciiTheme="minorHAnsi" w:hAnsiTheme="minorHAnsi" w:cstheme="minorHAnsi"/>
-          <w:color w:val="5C5C5C"/>
-        </w:rPr>
-        <w:t>esign</w:t>
+        <w:t>UX</w:t>
       </w:r>
       <w:r>
         <w:rPr>
@@ -684,21 +654,7 @@
           <w:rFonts w:asciiTheme="minorHAnsi" w:hAnsiTheme="minorHAnsi" w:cstheme="minorHAnsi"/>
           <w:color w:val="5C5C5C"/>
         </w:rPr>
-        <w:t>T</w:t>
-      </w:r>
-      <w:r>
-        <w:rPr>
-          <w:rFonts w:asciiTheme="minorHAnsi" w:hAnsiTheme="minorHAnsi" w:cstheme="minorHAnsi"/>
-          <w:color w:val="5C5C5C"/>
-        </w:rPr>
-        <w:t>echn</w:t>
-      </w:r>
-      <w:r>
-        <w:rPr>
-          <w:rFonts w:asciiTheme="minorHAnsi" w:hAnsiTheme="minorHAnsi" w:cstheme="minorHAnsi"/>
-          <w:color w:val="5C5C5C"/>
-        </w:rPr>
-        <w:t>ologist</w:t>
+        <w:t>Engineer</w:t>
       </w:r>
       <w:r>
         <w:rPr>
@@ -768,7 +724,21 @@
           <w:rFonts w:asciiTheme="minorHAnsi" w:hAnsiTheme="minorHAnsi" w:cstheme="minorHAnsi"/>
           <w:color w:val="5C5C5C"/>
         </w:rPr>
-        <w:t xml:space="preserve"> leader credited for a collaborative design and development process. Agile and </w:t>
+        <w:t xml:space="preserve"> leader credited for a collaborative design and development process. </w:t>
+      </w:r>
+      <w:r>
+        <w:rPr>
+          <w:rFonts w:asciiTheme="minorHAnsi" w:hAnsiTheme="minorHAnsi" w:cstheme="minorHAnsi"/>
+          <w:color w:val="5C5C5C"/>
+        </w:rPr>
+        <w:t>Accessibility</w:t>
+      </w:r>
+      <w:r>
+        <w:rPr>
+          <w:rFonts w:asciiTheme="minorHAnsi" w:hAnsiTheme="minorHAnsi" w:cstheme="minorHAnsi"/>
+          <w:color w:val="5C5C5C"/>
+        </w:rPr>
+        <w:t xml:space="preserve"> and </w:t>
       </w:r>
       <w:r>
         <w:rPr>
@@ -782,7 +752,21 @@
           <w:rFonts w:asciiTheme="minorHAnsi" w:hAnsiTheme="minorHAnsi" w:cstheme="minorHAnsi"/>
           <w:color w:val="5C5C5C"/>
         </w:rPr>
-        <w:t xml:space="preserve">sability specialist skilled at improving productivity and efficiency, decreasing </w:t>
+        <w:t xml:space="preserve">sability specialist skilled at improving </w:t>
+      </w:r>
+      <w:r>
+        <w:rPr>
+          <w:rFonts w:asciiTheme="minorHAnsi" w:hAnsiTheme="minorHAnsi" w:cstheme="minorHAnsi"/>
+          <w:color w:val="5C5C5C"/>
+        </w:rPr>
+        <w:t xml:space="preserve">engineering </w:t>
+      </w:r>
+      <w:r>
+        <w:rPr>
+          <w:rFonts w:asciiTheme="minorHAnsi" w:hAnsiTheme="minorHAnsi" w:cstheme="minorHAnsi"/>
+          <w:color w:val="5C5C5C"/>
+        </w:rPr>
+        <w:t xml:space="preserve">productivity and efficiency, decreasing </w:t>
       </w:r>
       <w:r>
         <w:rPr>
@@ -864,16 +848,43 @@
           <w:color w:val="5C5C5C"/>
           <w:sz w:val="16"/>
         </w:rPr>
-        <w:t xml:space="preserve"> | </w:t>
-      </w:r>
-      <w:r>
-        <w:rPr>
-          <w:rFonts w:asciiTheme="minorHAnsi" w:hAnsiTheme="minorHAnsi" w:cstheme="minorHAnsi"/>
-          <w:b/>
-          <w:color w:val="5C5C5C"/>
-          <w:sz w:val="16"/>
-        </w:rPr>
-        <w:t>Austin, TX (Remote)</w:t>
+        <w:t xml:space="preserve"> |</w:t>
+      </w:r>
+      <w:r>
+        <w:rPr>
+          <w:rFonts w:asciiTheme="minorHAnsi" w:hAnsiTheme="minorHAnsi" w:cstheme="minorHAnsi"/>
+          <w:b/>
+          <w:color w:val="5C5C5C"/>
+          <w:sz w:val="16"/>
+        </w:rPr>
+        <w:t xml:space="preserve"> </w:t>
+      </w:r>
+      <w:r>
+        <w:rPr>
+          <w:rFonts w:asciiTheme="minorHAnsi" w:hAnsiTheme="minorHAnsi" w:cstheme="minorHAnsi"/>
+          <w:b/>
+          <w:color w:val="5C5C5C"/>
+          <w:sz w:val="16"/>
+        </w:rPr>
+        <w:t>Austin, TX</w:t>
+      </w:r>
+      <w:r>
+        <w:rPr>
+          <w:rFonts w:asciiTheme="minorHAnsi" w:hAnsiTheme="minorHAnsi" w:cstheme="minorHAnsi"/>
+          <w:b/>
+          <w:color w:val="5C5C5C"/>
+          <w:sz w:val="16"/>
+        </w:rPr>
+        <w:t xml:space="preserve"> (Remote</w:t>
+      </w:r>
+      <w:r>
+        <w:rPr>
+          <w:rFonts w:asciiTheme="minorHAnsi" w:hAnsiTheme="minorHAnsi" w:cstheme="minorHAnsi"/>
+          <w:b/>
+          <w:color w:val="5C5C5C"/>
+          <w:sz w:val="16"/>
+        </w:rPr>
+        <w:t>)</w:t>
       </w:r>
       <w:r>
         <w:rPr>
@@ -883,25 +894,25 @@
           <w:sz w:val="16"/>
         </w:rPr>
         <w:tab/>
-      </w:r>
-      <w:r>
-        <w:rPr>
-          <w:rFonts w:asciiTheme="minorHAnsi" w:hAnsiTheme="minorHAnsi" w:cstheme="minorHAnsi"/>
-          <w:b/>
-          <w:color w:val="5C5C5C"/>
-          <w:sz w:val="16"/>
-        </w:rPr>
-        <w:tab/>
-      </w:r>
-      <w:r>
-        <w:rPr>
-          <w:rFonts w:asciiTheme="minorHAnsi" w:hAnsiTheme="minorHAnsi" w:cstheme="minorHAnsi"/>
-          <w:b/>
-          <w:color w:val="5C5C5C"/>
-          <w:sz w:val="16"/>
-        </w:rPr>
-        <w:tab/>
-        <w:t xml:space="preserve">               </w:t>
+        <w:t xml:space="preserve">              </w:t>
+      </w:r>
+      <w:r>
+        <w:rPr>
+          <w:rFonts w:asciiTheme="minorHAnsi" w:hAnsiTheme="minorHAnsi" w:cstheme="minorHAnsi"/>
+          <w:b/>
+          <w:color w:val="5C5C5C"/>
+          <w:sz w:val="16"/>
+        </w:rPr>
+        <w:t xml:space="preserve">                                       </w:t>
+      </w:r>
+      <w:r>
+        <w:rPr>
+          <w:rFonts w:asciiTheme="minorHAnsi" w:hAnsiTheme="minorHAnsi" w:cstheme="minorHAnsi"/>
+          <w:b/>
+          <w:color w:val="5C5C5C"/>
+          <w:sz w:val="16"/>
+        </w:rPr>
+        <w:t xml:space="preserve"> </w:t>
       </w:r>
       <w:r>
         <w:rPr>
@@ -983,50 +994,7 @@
           <w:rFonts w:asciiTheme="minorHAnsi" w:hAnsiTheme="minorHAnsi" w:cstheme="minorHAnsi"/>
           <w:color w:val="00B100"/>
         </w:rPr>
-        <w:t xml:space="preserve">Engineer, Front End Infrastructure </w:t>
-      </w:r>
-      <w:r>
-        <w:rPr>
-          <w:rFonts w:asciiTheme="minorHAnsi" w:hAnsiTheme="minorHAnsi" w:cstheme="minorHAnsi"/>
-          <w:b w:val="0"/>
-          <w:color w:val="5C5C5C"/>
-        </w:rPr>
-        <w:t>|</w:t>
-      </w:r>
-      <w:r>
-        <w:rPr>
-          <w:rFonts w:asciiTheme="minorHAnsi" w:hAnsiTheme="minorHAnsi" w:cstheme="minorHAnsi"/>
-          <w:color w:val="5C5C5C"/>
-        </w:rPr>
-        <w:t xml:space="preserve"> 2</w:t>
-      </w:r>
-      <w:r>
-        <w:rPr>
-          <w:rFonts w:asciiTheme="minorHAnsi" w:hAnsiTheme="minorHAnsi" w:cstheme="minorHAnsi"/>
-          <w:color w:val="5C5C5C"/>
-        </w:rPr>
-        <w:t>0</w:t>
-      </w:r>
-      <w:r>
-        <w:rPr>
-          <w:rFonts w:asciiTheme="minorHAnsi" w:hAnsiTheme="minorHAnsi" w:cstheme="minorHAnsi"/>
-          <w:color w:val="5C5C5C"/>
-        </w:rPr>
-        <w:t>23</w:t>
-      </w:r>
-      <w:r>
-        <w:rPr>
-          <w:rFonts w:asciiTheme="minorHAnsi" w:hAnsiTheme="minorHAnsi" w:cstheme="minorHAnsi"/>
-          <w:color w:val="5C5C5C"/>
-        </w:rPr>
-        <w:t xml:space="preserve"> –</w:t>
-      </w:r>
-      <w:r>
-        <w:rPr>
-          <w:rFonts w:asciiTheme="minorHAnsi" w:hAnsiTheme="minorHAnsi" w:cstheme="minorHAnsi"/>
-          <w:color w:val="5C5C5C"/>
-        </w:rPr>
-        <w:t xml:space="preserve"> Present</w:t>
+        <w:t>Engineer, Front End Infrastructure</w:t>
       </w:r>
     </w:p>
     <w:p>
@@ -1140,15 +1108,7 @@
           <w:color w:val="5C5C5C"/>
           <w:sz w:val="16"/>
         </w:rPr>
-        <w:t>WCAG 2.1 AA</w:t>
-      </w:r>
-      <w:r>
-        <w:rPr>
-          <w:rFonts w:asciiTheme="minorHAnsi" w:hAnsiTheme="minorHAnsi" w:cstheme="minorHAnsi"/>
-          <w:color w:val="5C5C5C"/>
-          <w:sz w:val="16"/>
-        </w:rPr>
-        <w:t xml:space="preserve"> </w:t>
+        <w:t xml:space="preserve">WCAG 2.1 AA </w:t>
       </w:r>
       <w:r>
         <w:rPr>
@@ -1189,6 +1149,32 @@
       <w:pPr>
         <w:pStyle w:val="ListParagraph1"/>
         <w:numPr>
+          <w:ilvl w:val="1"/>
+          <w:numId w:val="1"/>
+        </w:numPr>
+        <w:tabs>
+          <w:tab w:val="left" w:pos="243"/>
+        </w:tabs>
+        <w:ind w:right="137"/>
+        <w:rPr>
+          <w:rFonts w:asciiTheme="minorHAnsi" w:hAnsiTheme="minorHAnsi" w:cstheme="minorHAnsi"/>
+          <w:color w:val="5C5C5C"/>
+          <w:sz w:val="16"/>
+        </w:rPr>
+      </w:pPr>
+      <w:r>
+        <w:rPr>
+          <w:rFonts w:asciiTheme="minorHAnsi" w:hAnsiTheme="minorHAnsi" w:cstheme="minorHAnsi"/>
+          <w:color w:val="5C5C5C"/>
+          <w:sz w:val="16"/>
+        </w:rPr>
+        <w:t>Making our Component Library accessible</w:t>
+      </w:r>
+    </w:p>
+    <w:p>
+      <w:pPr>
+        <w:pStyle w:val="ListParagraph1"/>
+        <w:numPr>
           <w:ilvl w:val="0"/>
           <w:numId w:val="1"/>
         </w:numPr>
@@ -1216,23 +1202,31 @@
           <w:color w:val="5C5C5C"/>
           <w:sz w:val="16"/>
         </w:rPr>
-        <w:t>CSS</w:t>
-      </w:r>
-      <w:r>
-        <w:rPr>
-          <w:rFonts w:asciiTheme="minorHAnsi" w:hAnsiTheme="minorHAnsi" w:cstheme="minorHAnsi"/>
-          <w:color w:val="5C5C5C"/>
-          <w:sz w:val="16"/>
-        </w:rPr>
-        <w:t xml:space="preserve"> Architecture (Styling</w:t>
-      </w:r>
-      <w:r>
-        <w:rPr>
-          <w:rFonts w:asciiTheme="minorHAnsi" w:hAnsiTheme="minorHAnsi" w:cstheme="minorHAnsi"/>
-          <w:color w:val="5C5C5C"/>
-          <w:sz w:val="16"/>
-        </w:rPr>
-        <w:t>, SASS</w:t>
+        <w:t>Styling</w:t>
+      </w:r>
+      <w:r>
+        <w:rPr>
+          <w:rFonts w:asciiTheme="minorHAnsi" w:hAnsiTheme="minorHAnsi" w:cstheme="minorHAnsi"/>
+          <w:color w:val="5C5C5C"/>
+          <w:sz w:val="16"/>
+        </w:rPr>
+        <w:t xml:space="preserve"> Architecture (</w:t>
+      </w:r>
+      <w:r>
+        <w:rPr>
+          <w:rFonts w:asciiTheme="minorHAnsi" w:hAnsiTheme="minorHAnsi" w:cstheme="minorHAnsi"/>
+          <w:color w:val="5C5C5C"/>
+          <w:sz w:val="16"/>
+        </w:rPr>
+        <w:t>DOM Layout, CSS,</w:t>
+      </w:r>
+      <w:r>
+        <w:rPr>
+          <w:rFonts w:asciiTheme="minorHAnsi" w:hAnsiTheme="minorHAnsi" w:cstheme="minorHAnsi"/>
+          <w:color w:val="5C5C5C"/>
+          <w:sz w:val="16"/>
+        </w:rPr>
+        <w:t xml:space="preserve"> SASS</w:t>
       </w:r>
       <w:r>
         <w:rPr>
@@ -1274,7 +1268,23 @@
           <w:color w:val="5C5C5C"/>
           <w:sz w:val="16"/>
         </w:rPr>
-        <w:t xml:space="preserve"> – Migrate and expand single code base to provide Native iOS, Native Android and Web Applications</w:t>
+        <w:t xml:space="preserve"> – Migrate and expand single code base to provide Native iOS, Native Android</w:t>
+      </w:r>
+      <w:r>
+        <w:rPr>
+          <w:rFonts w:asciiTheme="minorHAnsi" w:hAnsiTheme="minorHAnsi" w:cstheme="minorHAnsi"/>
+          <w:color w:val="5C5C5C"/>
+          <w:sz w:val="16"/>
+        </w:rPr>
+        <w:t>,</w:t>
+      </w:r>
+      <w:r>
+        <w:rPr>
+          <w:rFonts w:asciiTheme="minorHAnsi" w:hAnsiTheme="minorHAnsi" w:cstheme="minorHAnsi"/>
+          <w:color w:val="5C5C5C"/>
+          <w:sz w:val="16"/>
+        </w:rPr>
+        <w:t xml:space="preserve"> and Web Applications</w:t>
       </w:r>
     </w:p>
     <w:p>
@@ -2339,7 +2349,27 @@
             <w:sz w:val="16"/>
             <w:u w:val="none"/>
           </w:rPr>
-          <w:t>Cisco Partner Locator</w:t>
+          <w:t>Cisco Partner L</w:t>
+        </w:r>
+        <w:r>
+          <w:rPr>
+            <w:rStyle w:val="Hyperlink"/>
+            <w:rFonts w:asciiTheme="minorHAnsi" w:hAnsiTheme="minorHAnsi" w:cstheme="minorHAnsi"/>
+            <w:color w:val="5C5C5C"/>
+            <w:sz w:val="16"/>
+            <w:u w:val="none"/>
+          </w:rPr>
+          <w:t>o</w:t>
+        </w:r>
+        <w:r>
+          <w:rPr>
+            <w:rStyle w:val="Hyperlink"/>
+            <w:rFonts w:asciiTheme="minorHAnsi" w:hAnsiTheme="minorHAnsi" w:cstheme="minorHAnsi"/>
+            <w:color w:val="5C5C5C"/>
+            <w:sz w:val="16"/>
+            <w:u w:val="none"/>
+          </w:rPr>
+          <w:t>cator</w:t>
         </w:r>
       </w:hyperlink>
       <w:r>
@@ -2384,30 +2414,48 @@
           <w:sz w:val="16"/>
         </w:rPr>
       </w:pPr>
-      <w:hyperlink r:id="rId16" w:history="1">
-        <w:r>
-          <w:rPr>
-            <w:rStyle w:val="Hyperlink"/>
-            <w:rFonts w:asciiTheme="minorHAnsi" w:hAnsiTheme="minorHAnsi" w:cstheme="minorHAnsi"/>
-            <w:i/>
-            <w:color w:val="5C5C5C"/>
-            <w:sz w:val="16"/>
-            <w:u w:val="none"/>
-          </w:rPr>
-          <w:t>I</w:t>
-        </w:r>
-        <w:r>
-          <w:rPr>
-            <w:rStyle w:val="Hyperlink"/>
-            <w:rFonts w:asciiTheme="minorHAnsi" w:hAnsiTheme="minorHAnsi" w:cstheme="minorHAnsi"/>
-            <w:i/>
-            <w:color w:val="5C5C5C"/>
-            <w:sz w:val="16"/>
-            <w:u w:val="none"/>
-          </w:rPr>
-          <w:t>nternal partner apps (partner portal), from onboarding thru reporting</w:t>
-        </w:r>
-      </w:hyperlink>
+      <w:r>
+        <w:fldChar w:fldCharType="begin"/>
+      </w:r>
+      <w:r>
+        <w:instrText>HYPERLINK "https://www.cisco.com/c/en/us/partners/tools.html"</w:instrText>
+      </w:r>
+      <w:r>
+        <w:fldChar w:fldCharType="separate"/>
+      </w:r>
+      <w:r>
+        <w:rPr>
+          <w:rStyle w:val="Hyperlink"/>
+          <w:rFonts w:asciiTheme="minorHAnsi" w:hAnsiTheme="minorHAnsi" w:cstheme="minorHAnsi"/>
+          <w:i/>
+          <w:color w:val="5C5C5C"/>
+          <w:sz w:val="16"/>
+          <w:u w:val="none"/>
+        </w:rPr>
+        <w:t>I</w:t>
+      </w:r>
+      <w:r>
+        <w:rPr>
+          <w:rStyle w:val="Hyperlink"/>
+          <w:rFonts w:asciiTheme="minorHAnsi" w:hAnsiTheme="minorHAnsi" w:cstheme="minorHAnsi"/>
+          <w:i/>
+          <w:color w:val="5C5C5C"/>
+          <w:sz w:val="16"/>
+          <w:u w:val="none"/>
+        </w:rPr>
+        <w:t>nternal partner apps (partner portal), from onboarding thru reporting</w:t>
+      </w:r>
+      <w:r>
+        <w:rPr>
+          <w:rStyle w:val="Hyperlink"/>
+          <w:rFonts w:asciiTheme="minorHAnsi" w:hAnsiTheme="minorHAnsi" w:cstheme="minorHAnsi"/>
+          <w:i/>
+          <w:color w:val="5C5C5C"/>
+          <w:sz w:val="16"/>
+          <w:u w:val="none"/>
+        </w:rPr>
+        <w:fldChar w:fldCharType="end"/>
+      </w:r>
       <w:r>
         <w:rPr>
           <w:rFonts w:asciiTheme="minorHAnsi" w:hAnsiTheme="minorHAnsi" w:cstheme="minorHAnsi"/>
@@ -2508,31 +2556,6 @@
           <w:sz w:val="16"/>
         </w:rPr>
         <w:t>(LESS)</w:t>
-      </w:r>
-    </w:p>
-    <w:p>
-      <w:pPr>
-        <w:pStyle w:val="ListParagraph1"/>
-        <w:numPr>
-          <w:ilvl w:val="0"/>
-          <w:numId w:val="1"/>
-        </w:numPr>
-        <w:tabs>
-          <w:tab w:val="left" w:pos="243"/>
-        </w:tabs>
-        <w:ind w:firstLine="0"/>
-        <w:rPr>
-          <w:rFonts w:asciiTheme="minorHAnsi" w:hAnsiTheme="minorHAnsi" w:cstheme="minorHAnsi"/>
-          <w:sz w:val="16"/>
-        </w:rPr>
-      </w:pPr>
-      <w:r>
-        <w:rPr>
-          <w:rFonts w:asciiTheme="minorHAnsi" w:hAnsiTheme="minorHAnsi" w:cstheme="minorHAnsi"/>
-          <w:color w:val="5C5C5C"/>
-          <w:sz w:val="16"/>
-        </w:rPr>
-        <w:t>Built several reusable components (HTML, CSS, JS)</w:t>
       </w:r>
     </w:p>
     <w:p>
@@ -2707,7 +2730,7 @@
           <w:color w:val="00B100"/>
         </w:rPr>
       </w:pPr>
-      <w:hyperlink r:id="rId17" w:history="1">
+      <w:hyperlink r:id="rId16" w:history="1">
         <w:r>
           <w:rPr>
             <w:rStyle w:val="Hyperlink"/>
@@ -2944,7 +2967,7 @@
           <w:sz w:val="16"/>
         </w:rPr>
       </w:pPr>
-      <w:hyperlink r:id="rId18" w:history="1">
+      <w:hyperlink r:id="rId17" w:history="1">
         <w:r>
           <w:rPr>
             <w:rStyle w:val="Hyperlink"/>
@@ -3077,14 +3100,7 @@
           <w:rFonts w:asciiTheme="minorHAnsi" w:hAnsiTheme="minorHAnsi" w:cstheme="minorHAnsi"/>
           <w:color w:val="5C5C5C"/>
         </w:rPr>
-        <w:t>(SCSS)</w:t>
-      </w:r>
-      <w:r>
-        <w:rPr>
-          <w:rFonts w:asciiTheme="minorHAnsi" w:hAnsiTheme="minorHAnsi" w:cstheme="minorHAnsi"/>
-          <w:color w:val="5C5C5C"/>
-        </w:rPr>
-        <w:t xml:space="preserve"> / LESS</w:t>
+        <w:t xml:space="preserve"> Styling</w:t>
       </w:r>
       <w:r>
         <w:rPr>
@@ -3138,36 +3154,6 @@
           <w:rFonts w:asciiTheme="minorHAnsi" w:hAnsiTheme="minorHAnsi" w:cstheme="minorHAnsi"/>
           <w:color w:val="5C5C5C"/>
         </w:rPr>
-        <w:t>WAI-ARIA, Screen readers, VoiceOver, etc.</w:t>
-      </w:r>
-    </w:p>
-    <w:p>
-      <w:pPr>
-        <w:pStyle w:val="BodyText"/>
-        <w:ind w:left="101"/>
-        <w:rPr>
-          <w:rFonts w:asciiTheme="minorHAnsi" w:hAnsiTheme="minorHAnsi" w:cstheme="minorHAnsi"/>
-        </w:rPr>
-      </w:pPr>
-      <w:r>
-        <w:rPr>
-          <w:rFonts w:asciiTheme="minorHAnsi" w:hAnsiTheme="minorHAnsi" w:cstheme="minorHAnsi"/>
-          <w:color w:val="5C5C5C"/>
-        </w:rPr>
-        <w:t xml:space="preserve">TypeScript, </w:t>
-      </w:r>
-      <w:r>
-        <w:rPr>
-          <w:rFonts w:asciiTheme="minorHAnsi" w:hAnsiTheme="minorHAnsi" w:cstheme="minorHAnsi"/>
-          <w:color w:val="5C5C5C"/>
-        </w:rPr>
-        <w:t xml:space="preserve">Vanilla </w:t>
-      </w:r>
-      <w:r>
-        <w:rPr>
-          <w:rFonts w:asciiTheme="minorHAnsi" w:hAnsiTheme="minorHAnsi" w:cstheme="minorHAnsi"/>
-          <w:color w:val="5C5C5C"/>
-        </w:rPr>
         <w:t>JavaScript</w:t>
       </w:r>
       <w:r>
@@ -3175,6 +3161,13 @@
           <w:rFonts w:asciiTheme="minorHAnsi" w:hAnsiTheme="minorHAnsi" w:cstheme="minorHAnsi"/>
           <w:color w:val="5C5C5C"/>
         </w:rPr>
+        <w:t xml:space="preserve"> (TypeScript)</w:t>
+      </w:r>
+      <w:r>
+        <w:rPr>
+          <w:rFonts w:asciiTheme="minorHAnsi" w:hAnsiTheme="minorHAnsi" w:cstheme="minorHAnsi"/>
+          <w:color w:val="5C5C5C"/>
+        </w:rPr>
         <w:t>,</w:t>
       </w:r>
       <w:r>
@@ -3182,7 +3175,14 @@
           <w:rFonts w:asciiTheme="minorHAnsi" w:hAnsiTheme="minorHAnsi" w:cstheme="minorHAnsi"/>
           <w:color w:val="5C5C5C"/>
         </w:rPr>
-        <w:t xml:space="preserve"> AJAX</w:t>
+        <w:t xml:space="preserve"> </w:t>
+      </w:r>
+      <w:r>
+        <w:rPr>
+          <w:rFonts w:asciiTheme="minorHAnsi" w:hAnsiTheme="minorHAnsi" w:cstheme="minorHAnsi"/>
+          <w:color w:val="5C5C5C"/>
+        </w:rPr>
+        <w:t>Python</w:t>
       </w:r>
     </w:p>
     <w:p>
@@ -3209,6 +3209,14 @@
         </w:rPr>
         <w:t>Angular</w:t>
       </w:r>
+      <w:r>
+        <w:rPr>
+          <w:rFonts w:asciiTheme="minorHAnsi" w:hAnsiTheme="minorHAnsi" w:cstheme="minorHAnsi"/>
+          <w:color w:val="5C5C5C"/>
+          <w:sz w:val="16"/>
+        </w:rPr>
+        <w:t>, React, Django</w:t>
+      </w:r>
     </w:p>
     <w:p>
       <w:pPr>
@@ -3232,15 +3240,82 @@
           <w:color w:val="5C5C5C"/>
           <w:sz w:val="16"/>
         </w:rPr>
-        <w:t xml:space="preserve">Node + Express </w:t>
-      </w:r>
-      <w:r>
-        <w:rPr>
-          <w:rFonts w:asciiTheme="minorHAnsi" w:hAnsiTheme="minorHAnsi" w:cstheme="minorHAnsi"/>
-          <w:color w:val="5C5C5C"/>
-          <w:sz w:val="16"/>
-        </w:rPr>
-        <w:t>+ npm</w:t>
+        <w:t>Node + Express</w:t>
+      </w:r>
+    </w:p>
+    <w:p>
+      <w:pPr>
+        <w:pStyle w:val="BodyText"/>
+        <w:ind w:left="-41"/>
+        <w:rPr>
+          <w:rFonts w:asciiTheme="minorHAnsi" w:hAnsiTheme="minorHAnsi" w:cstheme="minorHAnsi"/>
+        </w:rPr>
+      </w:pPr>
+      <w:r>
+        <w:rPr>
+          <w:rFonts w:asciiTheme="minorHAnsi" w:hAnsiTheme="minorHAnsi" w:cstheme="minorHAnsi"/>
+          <w:color w:val="5C5C5C"/>
+        </w:rPr>
+        <w:t xml:space="preserve">    </w:t>
+      </w:r>
+      <w:r>
+        <w:rPr>
+          <w:rFonts w:asciiTheme="minorHAnsi" w:hAnsiTheme="minorHAnsi" w:cstheme="minorHAnsi"/>
+          <w:color w:val="5C5C5C"/>
+        </w:rPr>
+        <w:t>WAI-ARIA, Screen readers, VoiceOver, etc.</w:t>
+      </w:r>
+    </w:p>
+    <w:p>
+      <w:pPr>
+        <w:pStyle w:val="BodyText"/>
+        <w:ind w:left="101"/>
+        <w:rPr>
+          <w:rFonts w:asciiTheme="minorHAnsi" w:hAnsiTheme="minorHAnsi" w:cstheme="minorHAnsi"/>
+          <w:color w:val="5C5C5C"/>
+        </w:rPr>
+      </w:pPr>
+      <w:r>
+        <w:rPr>
+          <w:rFonts w:asciiTheme="minorHAnsi" w:hAnsiTheme="minorHAnsi" w:cstheme="minorHAnsi"/>
+          <w:color w:val="5C5C5C"/>
+        </w:rPr>
+        <w:t>Webpack</w:t>
+      </w:r>
+      <w:r>
+        <w:rPr>
+          <w:rFonts w:asciiTheme="minorHAnsi" w:hAnsiTheme="minorHAnsi" w:cstheme="minorHAnsi"/>
+          <w:color w:val="5C5C5C"/>
+        </w:rPr>
+        <w:t xml:space="preserve">, </w:t>
+      </w:r>
+      <w:r>
+        <w:rPr>
+          <w:rFonts w:asciiTheme="minorHAnsi" w:hAnsiTheme="minorHAnsi" w:cstheme="minorHAnsi"/>
+          <w:color w:val="5C5C5C"/>
+        </w:rPr>
+        <w:t>Gulp</w:t>
+      </w:r>
+      <w:r>
+        <w:rPr>
+          <w:rFonts w:asciiTheme="minorHAnsi" w:hAnsiTheme="minorHAnsi" w:cstheme="minorHAnsi"/>
+          <w:color w:val="5C5C5C"/>
+        </w:rPr>
+        <w:t>/Grunt</w:t>
+      </w:r>
+      <w:r>
+        <w:rPr>
+          <w:rFonts w:asciiTheme="minorHAnsi" w:hAnsiTheme="minorHAnsi" w:cstheme="minorHAnsi"/>
+          <w:color w:val="5C5C5C"/>
+        </w:rPr>
+        <w:t xml:space="preserve">, </w:t>
+      </w:r>
+      <w:r>
+        <w:rPr>
+          <w:rFonts w:asciiTheme="minorHAnsi" w:hAnsiTheme="minorHAnsi" w:cstheme="minorHAnsi"/>
+          <w:color w:val="5C5C5C"/>
+        </w:rPr>
+        <w:t>Storybook</w:t>
       </w:r>
     </w:p>
     <w:p>
@@ -3252,49 +3327,140 @@
         <w:ind w:left="101" w:firstLine="0"/>
         <w:rPr>
           <w:rFonts w:asciiTheme="minorHAnsi" w:hAnsiTheme="minorHAnsi" w:cstheme="minorHAnsi"/>
-          <w:color w:val="5C5C5C"/>
-          <w:sz w:val="16"/>
-        </w:rPr>
-      </w:pPr>
-      <w:r>
-        <w:rPr>
-          <w:rFonts w:asciiTheme="minorHAnsi" w:hAnsiTheme="minorHAnsi" w:cstheme="minorHAnsi"/>
-          <w:color w:val="5C5C5C"/>
-          <w:sz w:val="16"/>
-        </w:rPr>
-        <w:t xml:space="preserve">Django </w:t>
-      </w:r>
-      <w:r>
-        <w:rPr>
-          <w:rFonts w:asciiTheme="minorHAnsi" w:hAnsiTheme="minorHAnsi" w:cstheme="minorHAnsi"/>
-          <w:color w:val="5C5C5C"/>
-          <w:sz w:val="16"/>
-        </w:rPr>
-        <w:t>(</w:t>
-      </w:r>
-      <w:r>
-        <w:rPr>
-          <w:rFonts w:asciiTheme="minorHAnsi" w:hAnsiTheme="minorHAnsi" w:cstheme="minorHAnsi"/>
-          <w:color w:val="5C5C5C"/>
-          <w:sz w:val="16"/>
-        </w:rPr>
-        <w:t>Python</w:t>
-      </w:r>
-      <w:r>
-        <w:rPr>
-          <w:rFonts w:asciiTheme="minorHAnsi" w:hAnsiTheme="minorHAnsi" w:cstheme="minorHAnsi"/>
-          <w:color w:val="5C5C5C"/>
-          <w:sz w:val="16"/>
-        </w:rPr>
-        <w:t xml:space="preserve"> Framework)</w:t>
-      </w:r>
-      <w:r>
-        <w:rPr>
-          <w:rFonts w:asciiTheme="minorHAnsi" w:hAnsiTheme="minorHAnsi" w:cstheme="minorHAnsi"/>
-          <w:color w:val="5C5C5C"/>
-          <w:sz w:val="16"/>
-        </w:rPr>
-        <w:t xml:space="preserve"> </w:t>
+          <w:sz w:val="16"/>
+        </w:rPr>
+      </w:pPr>
+      <w:r>
+        <w:rPr>
+          <w:rFonts w:asciiTheme="minorHAnsi" w:hAnsiTheme="minorHAnsi" w:cstheme="minorHAnsi"/>
+          <w:color w:val="5C5C5C"/>
+          <w:sz w:val="16"/>
+        </w:rPr>
+        <w:t xml:space="preserve">Code </w:t>
+      </w:r>
+      <w:r>
+        <w:rPr>
+          <w:rFonts w:asciiTheme="minorHAnsi" w:hAnsiTheme="minorHAnsi" w:cstheme="minorHAnsi"/>
+          <w:color w:val="5C5C5C"/>
+          <w:sz w:val="16"/>
+        </w:rPr>
+        <w:t>Linters (</w:t>
+      </w:r>
+      <w:proofErr w:type="spellStart"/>
+      <w:r>
+        <w:rPr>
+          <w:rFonts w:asciiTheme="minorHAnsi" w:hAnsiTheme="minorHAnsi" w:cstheme="minorHAnsi"/>
+          <w:color w:val="5C5C5C"/>
+          <w:sz w:val="16"/>
+        </w:rPr>
+        <w:t>es</w:t>
+      </w:r>
+      <w:r>
+        <w:rPr>
+          <w:rFonts w:asciiTheme="minorHAnsi" w:hAnsiTheme="minorHAnsi" w:cstheme="minorHAnsi"/>
+          <w:color w:val="5C5C5C"/>
+          <w:sz w:val="16"/>
+        </w:rPr>
+        <w:t>lint</w:t>
+      </w:r>
+      <w:proofErr w:type="spellEnd"/>
+      <w:r>
+        <w:rPr>
+          <w:rFonts w:asciiTheme="minorHAnsi" w:hAnsiTheme="minorHAnsi" w:cstheme="minorHAnsi"/>
+          <w:color w:val="5C5C5C"/>
+          <w:sz w:val="16"/>
+        </w:rPr>
+        <w:t xml:space="preserve">, </w:t>
+      </w:r>
+      <w:proofErr w:type="spellStart"/>
+      <w:r>
+        <w:rPr>
+          <w:rFonts w:asciiTheme="minorHAnsi" w:hAnsiTheme="minorHAnsi" w:cstheme="minorHAnsi"/>
+          <w:color w:val="5C5C5C"/>
+          <w:sz w:val="16"/>
+        </w:rPr>
+        <w:t>html</w:t>
+      </w:r>
+      <w:r>
+        <w:rPr>
+          <w:rFonts w:asciiTheme="minorHAnsi" w:hAnsiTheme="minorHAnsi" w:cstheme="minorHAnsi"/>
+          <w:color w:val="5C5C5C"/>
+          <w:sz w:val="16"/>
+        </w:rPr>
+        <w:t>h</w:t>
+      </w:r>
+      <w:r>
+        <w:rPr>
+          <w:rFonts w:asciiTheme="minorHAnsi" w:hAnsiTheme="minorHAnsi" w:cstheme="minorHAnsi"/>
+          <w:color w:val="5C5C5C"/>
+          <w:sz w:val="16"/>
+        </w:rPr>
+        <w:t>int</w:t>
+      </w:r>
+      <w:proofErr w:type="spellEnd"/>
+      <w:r>
+        <w:rPr>
+          <w:rFonts w:asciiTheme="minorHAnsi" w:hAnsiTheme="minorHAnsi" w:cstheme="minorHAnsi"/>
+          <w:color w:val="5C5C5C"/>
+          <w:sz w:val="16"/>
+        </w:rPr>
+        <w:t xml:space="preserve">, </w:t>
+      </w:r>
+      <w:proofErr w:type="spellStart"/>
+      <w:r>
+        <w:rPr>
+          <w:rFonts w:asciiTheme="minorHAnsi" w:hAnsiTheme="minorHAnsi" w:cstheme="minorHAnsi"/>
+          <w:color w:val="5C5C5C"/>
+          <w:sz w:val="16"/>
+        </w:rPr>
+        <w:t>style</w:t>
+      </w:r>
+      <w:r>
+        <w:rPr>
+          <w:rFonts w:asciiTheme="minorHAnsi" w:hAnsiTheme="minorHAnsi" w:cstheme="minorHAnsi"/>
+          <w:color w:val="5C5C5C"/>
+          <w:sz w:val="16"/>
+        </w:rPr>
+        <w:t>lint</w:t>
+      </w:r>
+      <w:proofErr w:type="spellEnd"/>
+      <w:r>
+        <w:rPr>
+          <w:rFonts w:asciiTheme="minorHAnsi" w:hAnsiTheme="minorHAnsi" w:cstheme="minorHAnsi"/>
+          <w:color w:val="5C5C5C"/>
+          <w:sz w:val="16"/>
+        </w:rPr>
+        <w:t>)</w:t>
+      </w:r>
+    </w:p>
+    <w:p>
+      <w:pPr>
+        <w:ind w:left="101"/>
+        <w:rPr>
+          <w:rFonts w:asciiTheme="minorHAnsi" w:hAnsiTheme="minorHAnsi" w:cstheme="minorHAnsi"/>
+          <w:b/>
+          <w:sz w:val="20"/>
+        </w:rPr>
+      </w:pPr>
+    </w:p>
+    <w:p>
+      <w:pPr>
+        <w:spacing w:before="88"/>
+        <w:ind w:left="101"/>
+        <w:rPr>
+          <w:rFonts w:asciiTheme="minorHAnsi" w:hAnsiTheme="minorHAnsi" w:cstheme="minorHAnsi"/>
+          <w:b/>
+          <w:sz w:val="16"/>
+        </w:rPr>
+      </w:pPr>
+      <w:r>
+        <w:rPr>
+          <w:rFonts w:asciiTheme="minorHAnsi" w:hAnsiTheme="minorHAnsi" w:cstheme="minorHAnsi"/>
+          <w:b/>
+          <w:color w:val="00B100"/>
+          <w:sz w:val="16"/>
+        </w:rPr>
+        <w:t>Design</w:t>
       </w:r>
     </w:p>
     <w:p>
@@ -3311,204 +3477,14 @@
           <w:rFonts w:asciiTheme="minorHAnsi" w:hAnsiTheme="minorHAnsi" w:cstheme="minorHAnsi"/>
           <w:color w:val="5C5C5C"/>
         </w:rPr>
-        <w:t xml:space="preserve">Webpack + </w:t>
-      </w:r>
-      <w:r>
-        <w:rPr>
-          <w:rFonts w:asciiTheme="minorHAnsi" w:hAnsiTheme="minorHAnsi" w:cstheme="minorHAnsi"/>
-          <w:color w:val="5C5C5C"/>
-        </w:rPr>
-        <w:t>Gulp</w:t>
-      </w:r>
-      <w:r>
-        <w:rPr>
-          <w:rFonts w:asciiTheme="minorHAnsi" w:hAnsiTheme="minorHAnsi" w:cstheme="minorHAnsi"/>
-          <w:color w:val="5C5C5C"/>
-        </w:rPr>
-        <w:t>/Grunt</w:t>
-      </w:r>
-    </w:p>
-    <w:p>
-      <w:pPr>
-        <w:pStyle w:val="ListParagraph1"/>
-        <w:tabs>
-          <w:tab w:val="left" w:pos="243"/>
-        </w:tabs>
-        <w:ind w:left="101" w:firstLine="0"/>
-        <w:rPr>
-          <w:rFonts w:asciiTheme="minorHAnsi" w:hAnsiTheme="minorHAnsi" w:cstheme="minorHAnsi"/>
-          <w:color w:val="5C5C5C"/>
-          <w:sz w:val="16"/>
-        </w:rPr>
-      </w:pPr>
-      <w:r>
-        <w:rPr>
-          <w:rFonts w:asciiTheme="minorHAnsi" w:hAnsiTheme="minorHAnsi" w:cstheme="minorHAnsi"/>
-          <w:color w:val="5C5C5C"/>
-          <w:sz w:val="16"/>
-        </w:rPr>
-        <w:t>Version Control (</w:t>
-      </w:r>
-      <w:r>
-        <w:rPr>
-          <w:rFonts w:asciiTheme="minorHAnsi" w:hAnsiTheme="minorHAnsi" w:cstheme="minorHAnsi"/>
-          <w:color w:val="5C5C5C"/>
-          <w:sz w:val="16"/>
-        </w:rPr>
-        <w:t>Git</w:t>
-      </w:r>
-      <w:r>
-        <w:rPr>
-          <w:rFonts w:asciiTheme="minorHAnsi" w:hAnsiTheme="minorHAnsi" w:cstheme="minorHAnsi"/>
-          <w:color w:val="5C5C5C"/>
-          <w:sz w:val="16"/>
-        </w:rPr>
-        <w:t xml:space="preserve"> – GitLab &amp; GitHub)</w:t>
-      </w:r>
-    </w:p>
-    <w:p>
-      <w:pPr>
-        <w:pStyle w:val="ListParagraph1"/>
-        <w:tabs>
-          <w:tab w:val="left" w:pos="243"/>
-        </w:tabs>
-        <w:ind w:left="101" w:firstLine="0"/>
-        <w:rPr>
-          <w:rFonts w:asciiTheme="minorHAnsi" w:hAnsiTheme="minorHAnsi" w:cstheme="minorHAnsi"/>
-          <w:sz w:val="16"/>
-        </w:rPr>
-      </w:pPr>
-      <w:r>
-        <w:rPr>
-          <w:rFonts w:asciiTheme="minorHAnsi" w:hAnsiTheme="minorHAnsi" w:cstheme="minorHAnsi"/>
-          <w:color w:val="5C5C5C"/>
-          <w:sz w:val="16"/>
-        </w:rPr>
-        <w:t xml:space="preserve">Code </w:t>
-      </w:r>
-      <w:r>
-        <w:rPr>
-          <w:rFonts w:asciiTheme="minorHAnsi" w:hAnsiTheme="minorHAnsi" w:cstheme="minorHAnsi"/>
-          <w:color w:val="5C5C5C"/>
-          <w:sz w:val="16"/>
-        </w:rPr>
-        <w:t>Linters (</w:t>
-      </w:r>
-      <w:proofErr w:type="spellStart"/>
-      <w:r>
-        <w:rPr>
-          <w:rFonts w:asciiTheme="minorHAnsi" w:hAnsiTheme="minorHAnsi" w:cstheme="minorHAnsi"/>
-          <w:color w:val="5C5C5C"/>
-          <w:sz w:val="16"/>
-        </w:rPr>
-        <w:t>es</w:t>
-      </w:r>
-      <w:r>
-        <w:rPr>
-          <w:rFonts w:asciiTheme="minorHAnsi" w:hAnsiTheme="minorHAnsi" w:cstheme="minorHAnsi"/>
-          <w:color w:val="5C5C5C"/>
-          <w:sz w:val="16"/>
-        </w:rPr>
-        <w:t>lint</w:t>
-      </w:r>
-      <w:proofErr w:type="spellEnd"/>
-      <w:r>
-        <w:rPr>
-          <w:rFonts w:asciiTheme="minorHAnsi" w:hAnsiTheme="minorHAnsi" w:cstheme="minorHAnsi"/>
-          <w:color w:val="5C5C5C"/>
-          <w:sz w:val="16"/>
-        </w:rPr>
-        <w:t xml:space="preserve">, </w:t>
-      </w:r>
-      <w:proofErr w:type="spellStart"/>
-      <w:r>
-        <w:rPr>
-          <w:rFonts w:asciiTheme="minorHAnsi" w:hAnsiTheme="minorHAnsi" w:cstheme="minorHAnsi"/>
-          <w:color w:val="5C5C5C"/>
-          <w:sz w:val="16"/>
-        </w:rPr>
-        <w:t>html</w:t>
-      </w:r>
-      <w:r>
-        <w:rPr>
-          <w:rFonts w:asciiTheme="minorHAnsi" w:hAnsiTheme="minorHAnsi" w:cstheme="minorHAnsi"/>
-          <w:color w:val="5C5C5C"/>
-          <w:sz w:val="16"/>
-        </w:rPr>
-        <w:t>h</w:t>
-      </w:r>
-      <w:r>
-        <w:rPr>
-          <w:rFonts w:asciiTheme="minorHAnsi" w:hAnsiTheme="minorHAnsi" w:cstheme="minorHAnsi"/>
-          <w:color w:val="5C5C5C"/>
-          <w:sz w:val="16"/>
-        </w:rPr>
-        <w:t>int</w:t>
-      </w:r>
-      <w:proofErr w:type="spellEnd"/>
-      <w:r>
-        <w:rPr>
-          <w:rFonts w:asciiTheme="minorHAnsi" w:hAnsiTheme="minorHAnsi" w:cstheme="minorHAnsi"/>
-          <w:color w:val="5C5C5C"/>
-          <w:sz w:val="16"/>
-        </w:rPr>
-        <w:t xml:space="preserve">, </w:t>
-      </w:r>
-      <w:proofErr w:type="spellStart"/>
-      <w:r>
-        <w:rPr>
-          <w:rFonts w:asciiTheme="minorHAnsi" w:hAnsiTheme="minorHAnsi" w:cstheme="minorHAnsi"/>
-          <w:color w:val="5C5C5C"/>
-          <w:sz w:val="16"/>
-        </w:rPr>
-        <w:t>style</w:t>
-      </w:r>
-      <w:r>
-        <w:rPr>
-          <w:rFonts w:asciiTheme="minorHAnsi" w:hAnsiTheme="minorHAnsi" w:cstheme="minorHAnsi"/>
-          <w:color w:val="5C5C5C"/>
-          <w:sz w:val="16"/>
-        </w:rPr>
-        <w:t>lint</w:t>
-      </w:r>
-      <w:proofErr w:type="spellEnd"/>
-      <w:r>
-        <w:rPr>
-          <w:rFonts w:asciiTheme="minorHAnsi" w:hAnsiTheme="minorHAnsi" w:cstheme="minorHAnsi"/>
-          <w:color w:val="5C5C5C"/>
-          <w:sz w:val="16"/>
-        </w:rPr>
-        <w:t>)</w:t>
-      </w:r>
-    </w:p>
-    <w:p>
-      <w:pPr>
-        <w:ind w:left="101"/>
-        <w:rPr>
-          <w:rFonts w:asciiTheme="minorHAnsi" w:hAnsiTheme="minorHAnsi" w:cstheme="minorHAnsi"/>
-          <w:b/>
-          <w:sz w:val="20"/>
-        </w:rPr>
-      </w:pPr>
-    </w:p>
-    <w:p>
-      <w:pPr>
-        <w:spacing w:before="88"/>
-        <w:ind w:left="101"/>
-        <w:rPr>
-          <w:rFonts w:asciiTheme="minorHAnsi" w:hAnsiTheme="minorHAnsi" w:cstheme="minorHAnsi"/>
-          <w:b/>
-          <w:sz w:val="16"/>
-        </w:rPr>
-      </w:pPr>
-      <w:r>
-        <w:rPr>
-          <w:rFonts w:asciiTheme="minorHAnsi" w:hAnsiTheme="minorHAnsi" w:cstheme="minorHAnsi"/>
-          <w:b/>
-          <w:color w:val="00B100"/>
-          <w:sz w:val="16"/>
-        </w:rPr>
-        <w:t>Design</w:t>
+        <w:t>Responsive Design</w:t>
+      </w:r>
+      <w:r>
+        <w:rPr>
+          <w:rFonts w:asciiTheme="minorHAnsi" w:hAnsiTheme="minorHAnsi" w:cstheme="minorHAnsi"/>
+          <w:color w:val="5C5C5C"/>
+        </w:rPr>
+        <w:t xml:space="preserve"> (Mobile First)</w:t>
       </w:r>
     </w:p>
     <w:p>
@@ -3525,14 +3501,7 @@
           <w:rFonts w:asciiTheme="minorHAnsi" w:hAnsiTheme="minorHAnsi" w:cstheme="minorHAnsi"/>
           <w:color w:val="5C5C5C"/>
         </w:rPr>
-        <w:t>Responsive Design</w:t>
-      </w:r>
-      <w:r>
-        <w:rPr>
-          <w:rFonts w:asciiTheme="minorHAnsi" w:hAnsiTheme="minorHAnsi" w:cstheme="minorHAnsi"/>
-          <w:color w:val="5C5C5C"/>
-        </w:rPr>
-        <w:t xml:space="preserve"> (Mobile First)</w:t>
+        <w:t>Information Architecture</w:t>
       </w:r>
     </w:p>
     <w:p>
@@ -3549,7 +3518,7 @@
           <w:rFonts w:asciiTheme="minorHAnsi" w:hAnsiTheme="minorHAnsi" w:cstheme="minorHAnsi"/>
           <w:color w:val="5C5C5C"/>
         </w:rPr>
-        <w:t>Information Architecture</w:t>
+        <w:t>Interaction Design</w:t>
       </w:r>
     </w:p>
     <w:p>
@@ -3566,7 +3535,7 @@
           <w:rFonts w:asciiTheme="minorHAnsi" w:hAnsiTheme="minorHAnsi" w:cstheme="minorHAnsi"/>
           <w:color w:val="5C5C5C"/>
         </w:rPr>
-        <w:t>Interaction Design</w:t>
+        <w:t>Data Visualization</w:t>
       </w:r>
     </w:p>
     <w:p>
@@ -3583,7 +3552,14 @@
           <w:rFonts w:asciiTheme="minorHAnsi" w:hAnsiTheme="minorHAnsi" w:cstheme="minorHAnsi"/>
           <w:color w:val="5C5C5C"/>
         </w:rPr>
-        <w:t>Data Visualization</w:t>
+        <w:t>Visual Design</w:t>
+      </w:r>
+      <w:r>
+        <w:rPr>
+          <w:rFonts w:asciiTheme="minorHAnsi" w:hAnsiTheme="minorHAnsi" w:cstheme="minorHAnsi"/>
+          <w:color w:val="5C5C5C"/>
+        </w:rPr>
+        <w:t xml:space="preserve"> / Graphic Design</w:t>
       </w:r>
     </w:p>
     <w:p>
@@ -3595,19 +3571,33 @@
           <w:color w:val="5C5C5C"/>
         </w:rPr>
       </w:pPr>
-      <w:r>
-        <w:rPr>
-          <w:rFonts w:asciiTheme="minorHAnsi" w:hAnsiTheme="minorHAnsi" w:cstheme="minorHAnsi"/>
-          <w:color w:val="5C5C5C"/>
-        </w:rPr>
-        <w:t>Visual Design</w:t>
-      </w:r>
-      <w:r>
-        <w:rPr>
-          <w:rFonts w:asciiTheme="minorHAnsi" w:hAnsiTheme="minorHAnsi" w:cstheme="minorHAnsi"/>
-          <w:color w:val="5C5C5C"/>
-        </w:rPr>
-        <w:t xml:space="preserve"> / Graphic Design</w:t>
+    </w:p>
+    <w:p>
+      <w:pPr>
+        <w:ind w:left="101"/>
+        <w:rPr>
+          <w:rFonts w:asciiTheme="minorHAnsi" w:hAnsiTheme="minorHAnsi" w:cstheme="minorHAnsi"/>
+          <w:b/>
+          <w:sz w:val="16"/>
+        </w:rPr>
+      </w:pPr>
+      <w:r>
+        <w:rPr>
+          <w:rFonts w:asciiTheme="minorHAnsi" w:hAnsiTheme="minorHAnsi" w:cstheme="minorHAnsi"/>
+          <w:b/>
+          <w:color w:val="00B100"/>
+          <w:sz w:val="16"/>
+        </w:rPr>
+        <w:t xml:space="preserve">Prototyping </w:t>
+      </w:r>
+      <w:r>
+        <w:rPr>
+          <w:rFonts w:asciiTheme="minorHAnsi" w:hAnsiTheme="minorHAnsi" w:cstheme="minorHAnsi"/>
+          <w:b/>
+          <w:color w:val="00B100"/>
+          <w:sz w:val="16"/>
+        </w:rPr>
+        <w:t>Tools</w:t>
       </w:r>
     </w:p>
     <w:p>
@@ -3619,44 +3609,6 @@
           <w:color w:val="5C5C5C"/>
         </w:rPr>
       </w:pPr>
-    </w:p>
-    <w:p>
-      <w:pPr>
-        <w:ind w:left="101"/>
-        <w:rPr>
-          <w:rFonts w:asciiTheme="minorHAnsi" w:hAnsiTheme="minorHAnsi" w:cstheme="minorHAnsi"/>
-          <w:b/>
-          <w:sz w:val="16"/>
-        </w:rPr>
-      </w:pPr>
-      <w:r>
-        <w:rPr>
-          <w:rFonts w:asciiTheme="minorHAnsi" w:hAnsiTheme="minorHAnsi" w:cstheme="minorHAnsi"/>
-          <w:b/>
-          <w:color w:val="00B100"/>
-          <w:sz w:val="16"/>
-        </w:rPr>
-        <w:t xml:space="preserve">Prototyping </w:t>
-      </w:r>
-      <w:r>
-        <w:rPr>
-          <w:rFonts w:asciiTheme="minorHAnsi" w:hAnsiTheme="minorHAnsi" w:cstheme="minorHAnsi"/>
-          <w:b/>
-          <w:color w:val="00B100"/>
-          <w:sz w:val="16"/>
-        </w:rPr>
-        <w:t>Tools</w:t>
-      </w:r>
-    </w:p>
-    <w:p>
-      <w:pPr>
-        <w:pStyle w:val="BodyText"/>
-        <w:ind w:left="101"/>
-        <w:rPr>
-          <w:rFonts w:asciiTheme="minorHAnsi" w:hAnsiTheme="minorHAnsi" w:cstheme="minorHAnsi"/>
-          <w:color w:val="5C5C5C"/>
-        </w:rPr>
-      </w:pPr>
       <w:r>
         <w:rPr>
           <w:rFonts w:asciiTheme="minorHAnsi" w:hAnsiTheme="minorHAnsi" w:cstheme="minorHAnsi"/>
@@ -3683,7 +3635,7 @@
           <w:rFonts w:asciiTheme="minorHAnsi" w:hAnsiTheme="minorHAnsi" w:cstheme="minorHAnsi"/>
           <w:color w:val="5C5C5C"/>
         </w:rPr>
-        <w:t>Sketch + InVision</w:t>
+        <w:t>Sketch</w:t>
       </w:r>
     </w:p>
     <w:p>

</xml_diff>